<commit_message>
working Producer and couchdb
</commit_message>
<xml_diff>
--- a/manual_deploy_steps.docx
+++ b/manual_deploy_steps.docx
@@ -1377,18 +1377,15 @@
     <w:p/>
     <w:p>
       <w:r>
-        <w:t>follow on-</w:t>
-      </w:r>
-      <w:proofErr w:type="spellStart"/>
-      <w:r>
-        <w:t>scren</w:t>
-      </w:r>
-      <w:proofErr w:type="spellEnd"/>
-      <w:r>
-        <w:t xml:space="preserve"> prompt.</w:t>
-      </w:r>
-    </w:p>
-    <w:p/>
+        <w:t>follow on-scre</w:t>
+      </w:r>
+      <w:r>
+        <w:t>e</w:t>
+      </w:r>
+      <w:r>
+        <w:t>n prompt.</w:t>
+      </w:r>
+    </w:p>
     <w:p/>
     <w:p>
       <w:r>
@@ -1471,7 +1468,137 @@
       </w:r>
     </w:p>
     <w:p/>
-    <w:p/>
+    <w:p>
+      <w:r>
+        <w:t xml:space="preserve">Pip </w:t>
+      </w:r>
+      <w:proofErr w:type="gramStart"/>
+      <w:r>
+        <w:t>install</w:t>
+      </w:r>
+      <w:proofErr w:type="gramEnd"/>
+      <w:r>
+        <w:t xml:space="preserve"> </w:t>
+      </w:r>
+      <w:proofErr w:type="spellStart"/>
+      <w:r>
+        <w:t>couchdb</w:t>
+      </w:r>
+      <w:proofErr w:type="spellEnd"/>
+      <w:r>
+        <w:t>-python</w:t>
+      </w:r>
+    </w:p>
+    <w:p/>
+    <w:p>
+      <w:pPr>
+        <w:autoSpaceDE w:val="0"/>
+        <w:autoSpaceDN w:val="0"/>
+        <w:adjustRightInd w:val="0"/>
+        <w:spacing w:after="0" w:line="240" w:lineRule="auto"/>
+        <w:rPr>
+          <w:rFonts w:ascii="Lucida Console" w:hAnsi="Lucida Console" w:cs="Lucida Console"/>
+          <w:sz w:val="18"/>
+          <w:szCs w:val="18"/>
+        </w:rPr>
+      </w:pPr>
+      <w:r>
+        <w:t xml:space="preserve">Transfer over python script to run </w:t>
+      </w:r>
+      <w:r>
+        <w:br/>
+      </w:r>
+      <w:r>
+        <w:rPr>
+          <w:rFonts w:ascii="Lucida Console" w:hAnsi="Lucida Console" w:cs="Lucida Console"/>
+          <w:sz w:val="18"/>
+          <w:szCs w:val="18"/>
+        </w:rPr>
+        <w:t xml:space="preserve">$ </w:t>
+      </w:r>
+      <w:proofErr w:type="spellStart"/>
+      <w:r>
+        <w:rPr>
+          <w:rFonts w:ascii="Lucida Console" w:hAnsi="Lucida Console" w:cs="Lucida Console"/>
+          <w:sz w:val="18"/>
+          <w:szCs w:val="18"/>
+        </w:rPr>
+        <w:t>scp</w:t>
+      </w:r>
+      <w:proofErr w:type="spellEnd"/>
+      <w:r>
+        <w:rPr>
+          <w:rFonts w:ascii="Lucida Console" w:hAnsi="Lucida Console" w:cs="Lucida Console"/>
+          <w:sz w:val="18"/>
+          <w:szCs w:val="18"/>
+        </w:rPr>
+        <w:t xml:space="preserve"> -</w:t>
+      </w:r>
+      <w:proofErr w:type="spellStart"/>
+      <w:r>
+        <w:rPr>
+          <w:rFonts w:ascii="Lucida Console" w:hAnsi="Lucida Console" w:cs="Lucida Console"/>
+          <w:sz w:val="18"/>
+          <w:szCs w:val="18"/>
+        </w:rPr>
+        <w:t>i</w:t>
+      </w:r>
+      <w:proofErr w:type="spellEnd"/>
+      <w:r>
+        <w:rPr>
+          <w:rFonts w:ascii="Lucida Console" w:hAnsi="Lucida Console" w:cs="Lucida Console"/>
+          <w:sz w:val="18"/>
+          <w:szCs w:val="18"/>
+        </w:rPr>
+        <w:t xml:space="preserve"> /c/users/</w:t>
+      </w:r>
+      <w:proofErr w:type="spellStart"/>
+      <w:r>
+        <w:rPr>
+          <w:rFonts w:ascii="Lucida Console" w:hAnsi="Lucida Console" w:cs="Lucida Console"/>
+          <w:sz w:val="18"/>
+          <w:szCs w:val="18"/>
+        </w:rPr>
+        <w:t>rwhite</w:t>
+      </w:r>
+      <w:proofErr w:type="spellEnd"/>
+      <w:r>
+        <w:rPr>
+          <w:rFonts w:ascii="Lucida Console" w:hAnsi="Lucida Console" w:cs="Lucida Console"/>
+          <w:sz w:val="18"/>
+          <w:szCs w:val="18"/>
+        </w:rPr>
+        <w:t>/.</w:t>
+      </w:r>
+      <w:proofErr w:type="spellStart"/>
+      <w:r>
+        <w:rPr>
+          <w:rFonts w:ascii="Lucida Console" w:hAnsi="Lucida Console" w:cs="Lucida Console"/>
+          <w:sz w:val="18"/>
+          <w:szCs w:val="18"/>
+        </w:rPr>
+        <w:t>ssh</w:t>
+      </w:r>
+      <w:proofErr w:type="spellEnd"/>
+      <w:r>
+        <w:rPr>
+          <w:rFonts w:ascii="Lucida Console" w:hAnsi="Lucida Console" w:cs="Lucida Console"/>
+          <w:sz w:val="18"/>
+          <w:szCs w:val="18"/>
+        </w:rPr>
+        <w:t xml:space="preserve">/t6-rw1 /c/vanderbilt/CS5287/cs5287-assignment-1/src/h3/Consumer.py </w:t>
+      </w:r>
+      <w:proofErr w:type="gramStart"/>
+      <w:r>
+        <w:rPr>
+          <w:rFonts w:ascii="Lucida Console" w:hAnsi="Lucida Console" w:cs="Lucida Console"/>
+          <w:sz w:val="18"/>
+          <w:szCs w:val="18"/>
+        </w:rPr>
+        <w:t>cc@129.114.26.60:Consumer.py</w:t>
+      </w:r>
+      <w:proofErr w:type="gramEnd"/>
+    </w:p>
     <w:sectPr>
       <w:pgSz w:w="12240" w:h="15840"/>
       <w:pgMar w:top="1440" w:right="1440" w:bottom="1440" w:left="1440" w:header="720" w:footer="720" w:gutter="0"/>

</xml_diff>